<commit_message>
Added {I,P,S}AAS items to mswrod resume.
</commit_message>
<xml_diff>
--- a/msword/201612_resume_jjdonson.docx
+++ b/msword/201612_resume_jjdonson.docx
@@ -2500,6 +2500,1767 @@
         </w:rPr>
         <w:t>•</w:t>
       </w:r>
+      <w:r>
+        <w:rPr>
+          <w:rFonts w:asciiTheme="majorHAnsi" w:hAnsiTheme="majorHAnsi" w:cs="Big Caslon"/>
+          <w:sz w:val="22"/>
+          <w:szCs w:val="22"/>
+        </w:rPr>
+        <w:t xml:space="preserve"> </w:t>
+      </w:r>
+      <w:r>
+        <w:rPr>
+          <w:rFonts w:asciiTheme="majorHAnsi" w:hAnsiTheme="majorHAnsi" w:cs="Big Caslon"/>
+          <w:sz w:val="22"/>
+          <w:szCs w:val="22"/>
+        </w:rPr>
+        <w:t xml:space="preserve"> </w:t>
+      </w:r>
+      <w:r>
+        <w:rPr>
+          <w:rFonts w:asciiTheme="majorHAnsi" w:hAnsiTheme="majorHAnsi" w:cs="Big Caslon"/>
+          <w:sz w:val="22"/>
+          <w:szCs w:val="22"/>
+        </w:rPr>
+        <w:t xml:space="preserve">Automated infrastructure provisioning of hosts and clusters to </w:t>
+      </w:r>
+      <w:proofErr w:type="spellStart"/>
+      <w:r>
+        <w:rPr>
+          <w:rFonts w:asciiTheme="majorHAnsi" w:hAnsiTheme="majorHAnsi" w:cs="Big Caslon"/>
+          <w:sz w:val="22"/>
+          <w:szCs w:val="22"/>
+        </w:rPr>
+        <w:t>vms</w:t>
+      </w:r>
+      <w:proofErr w:type="spellEnd"/>
+      <w:r>
+        <w:rPr>
+          <w:rFonts w:asciiTheme="majorHAnsi" w:hAnsiTheme="majorHAnsi" w:cs="Big Caslon"/>
+          <w:sz w:val="22"/>
+          <w:szCs w:val="22"/>
+        </w:rPr>
+        <w:t xml:space="preserve"> and bare metal.</w:t>
+      </w:r>
+      <w:proofErr w:type="gramEnd"/>
+    </w:p>
+    <w:p>
+      <w:pPr>
+        <w:rPr>
+          <w:rFonts w:asciiTheme="majorHAnsi" w:hAnsiTheme="majorHAnsi" w:cs="Big Caslon"/>
+          <w:sz w:val="22"/>
+          <w:szCs w:val="22"/>
+        </w:rPr>
+      </w:pPr>
+      <w:r>
+        <w:rPr>
+          <w:rFonts w:asciiTheme="majorHAnsi" w:hAnsiTheme="majorHAnsi" w:cs="Big Caslon"/>
+          <w:sz w:val="18"/>
+          <w:szCs w:val="22"/>
+        </w:rPr>
+        <w:t xml:space="preserve"> </w:t>
+      </w:r>
+      <w:r>
+        <w:rPr>
+          <w:rFonts w:asciiTheme="majorHAnsi" w:hAnsiTheme="majorHAnsi" w:cs="Big Caslon"/>
+          <w:sz w:val="18"/>
+          <w:szCs w:val="22"/>
+        </w:rPr>
+        <w:t>•</w:t>
+      </w:r>
+      <w:r>
+        <w:rPr>
+          <w:rFonts w:asciiTheme="majorHAnsi" w:hAnsiTheme="majorHAnsi" w:cs="Big Caslon"/>
+          <w:sz w:val="22"/>
+          <w:szCs w:val="22"/>
+        </w:rPr>
+        <w:t xml:space="preserve"> </w:t>
+      </w:r>
+      <w:r>
+        <w:rPr>
+          <w:rFonts w:asciiTheme="majorHAnsi" w:hAnsiTheme="majorHAnsi" w:cs="Big Caslon"/>
+          <w:sz w:val="22"/>
+          <w:szCs w:val="22"/>
+        </w:rPr>
+        <w:t xml:space="preserve"> </w:t>
+      </w:r>
+      <w:r>
+        <w:rPr>
+          <w:rFonts w:asciiTheme="majorHAnsi" w:hAnsiTheme="majorHAnsi" w:cs="Big Caslon"/>
+          <w:sz w:val="22"/>
+          <w:szCs w:val="22"/>
+        </w:rPr>
+        <w:t>Hybrid Cloud</w:t>
+      </w:r>
+      <w:r>
+        <w:rPr>
+          <w:rFonts w:asciiTheme="majorHAnsi" w:hAnsiTheme="majorHAnsi" w:cs="Big Caslon"/>
+          <w:sz w:val="22"/>
+          <w:szCs w:val="22"/>
+        </w:rPr>
+        <w:t xml:space="preserve"> Orchestration Including </w:t>
+      </w:r>
+      <w:proofErr w:type="spellStart"/>
+      <w:r>
+        <w:rPr>
+          <w:rFonts w:asciiTheme="majorHAnsi" w:hAnsiTheme="majorHAnsi" w:cs="Big Caslon"/>
+          <w:sz w:val="22"/>
+          <w:szCs w:val="22"/>
+        </w:rPr>
+        <w:t>Dev</w:t>
+      </w:r>
+      <w:proofErr w:type="spellEnd"/>
+      <w:r>
+        <w:rPr>
+          <w:rFonts w:asciiTheme="majorHAnsi" w:hAnsiTheme="majorHAnsi" w:cs="Big Caslon"/>
+          <w:sz w:val="22"/>
+          <w:szCs w:val="22"/>
+        </w:rPr>
+        <w:t xml:space="preserve"> Workflow, Support and Security Modeling, Testing, Implementations</w:t>
+      </w:r>
+    </w:p>
+    <w:p>
+      <w:pPr>
+        <w:rPr>
+          <w:rFonts w:asciiTheme="majorHAnsi" w:hAnsiTheme="majorHAnsi" w:cs="Big Caslon"/>
+          <w:sz w:val="22"/>
+          <w:szCs w:val="22"/>
+        </w:rPr>
+      </w:pPr>
+      <w:r>
+        <w:rPr>
+          <w:rFonts w:asciiTheme="majorHAnsi" w:hAnsiTheme="majorHAnsi" w:cs="Big Caslon"/>
+          <w:sz w:val="22"/>
+          <w:szCs w:val="22"/>
+        </w:rPr>
+        <w:t xml:space="preserve"> </w:t>
+      </w:r>
+      <w:r>
+        <w:rPr>
+          <w:rFonts w:asciiTheme="majorHAnsi" w:hAnsiTheme="majorHAnsi" w:cs="Big Caslon"/>
+          <w:sz w:val="18"/>
+          <w:szCs w:val="22"/>
+        </w:rPr>
+        <w:t>•</w:t>
+      </w:r>
+      <w:r>
+        <w:rPr>
+          <w:rFonts w:asciiTheme="majorHAnsi" w:hAnsiTheme="majorHAnsi" w:cs="Big Caslon"/>
+          <w:sz w:val="22"/>
+          <w:szCs w:val="22"/>
+        </w:rPr>
+        <w:t xml:space="preserve"> </w:t>
+      </w:r>
+      <w:r>
+        <w:rPr>
+          <w:rFonts w:asciiTheme="majorHAnsi" w:hAnsiTheme="majorHAnsi" w:cs="Big Caslon"/>
+          <w:sz w:val="22"/>
+          <w:szCs w:val="22"/>
+        </w:rPr>
+        <w:t xml:space="preserve"> </w:t>
+      </w:r>
+      <w:proofErr w:type="gramStart"/>
+      <w:r>
+        <w:rPr>
+          <w:rFonts w:asciiTheme="majorHAnsi" w:hAnsiTheme="majorHAnsi" w:cs="Big Caslon"/>
+          <w:sz w:val="22"/>
+          <w:szCs w:val="22"/>
+        </w:rPr>
+        <w:t>Since</w:t>
+      </w:r>
+      <w:proofErr w:type="gramEnd"/>
+      <w:r>
+        <w:rPr>
+          <w:rFonts w:asciiTheme="majorHAnsi" w:hAnsiTheme="majorHAnsi" w:cs="Big Caslon"/>
+          <w:sz w:val="22"/>
+          <w:szCs w:val="22"/>
+        </w:rPr>
+        <w:t xml:space="preserve"> 2010: Software Development Team Platform &amp; Infrastructure </w:t>
+      </w:r>
+      <w:r>
+        <w:rPr>
+          <w:rFonts w:asciiTheme="majorHAnsi" w:hAnsiTheme="majorHAnsi" w:cs="Big Caslon"/>
+          <w:sz w:val="22"/>
+          <w:szCs w:val="22"/>
+        </w:rPr>
+        <w:t xml:space="preserve">Cloud </w:t>
+      </w:r>
+      <w:r>
+        <w:rPr>
+          <w:rFonts w:asciiTheme="majorHAnsi" w:hAnsiTheme="majorHAnsi" w:cs="Big Caslon"/>
+          <w:sz w:val="22"/>
+          <w:szCs w:val="22"/>
+        </w:rPr>
+        <w:t>Operations Support</w:t>
+      </w:r>
+    </w:p>
+    <w:p>
+      <w:pPr>
+        <w:rPr>
+          <w:rFonts w:asciiTheme="majorHAnsi" w:hAnsiTheme="majorHAnsi" w:cs="Big Caslon"/>
+          <w:sz w:val="22"/>
+          <w:szCs w:val="22"/>
+        </w:rPr>
+      </w:pPr>
+      <w:r>
+        <w:rPr>
+          <w:rFonts w:asciiTheme="majorHAnsi" w:hAnsiTheme="majorHAnsi" w:cs="Big Caslon"/>
+          <w:sz w:val="22"/>
+          <w:szCs w:val="22"/>
+        </w:rPr>
+        <w:t xml:space="preserve"> </w:t>
+      </w:r>
+      <w:r>
+        <w:rPr>
+          <w:rFonts w:asciiTheme="majorHAnsi" w:hAnsiTheme="majorHAnsi" w:cs="Big Caslon"/>
+          <w:sz w:val="18"/>
+          <w:szCs w:val="22"/>
+        </w:rPr>
+        <w:t>•</w:t>
+      </w:r>
+      <w:r>
+        <w:rPr>
+          <w:rFonts w:asciiTheme="majorHAnsi" w:hAnsiTheme="majorHAnsi" w:cs="Big Caslon"/>
+          <w:sz w:val="22"/>
+          <w:szCs w:val="22"/>
+        </w:rPr>
+        <w:t xml:space="preserve"> </w:t>
+      </w:r>
+      <w:r>
+        <w:rPr>
+          <w:rFonts w:asciiTheme="majorHAnsi" w:hAnsiTheme="majorHAnsi" w:cs="Big Caslon"/>
+          <w:sz w:val="22"/>
+          <w:szCs w:val="22"/>
+        </w:rPr>
+        <w:t xml:space="preserve"> </w:t>
+      </w:r>
+      <w:proofErr w:type="gramStart"/>
+      <w:r>
+        <w:rPr>
+          <w:rFonts w:asciiTheme="majorHAnsi" w:hAnsiTheme="majorHAnsi" w:cs="Big Caslon"/>
+          <w:sz w:val="22"/>
+          <w:szCs w:val="22"/>
+        </w:rPr>
+        <w:t>Since</w:t>
+      </w:r>
+      <w:proofErr w:type="gramEnd"/>
+      <w:r>
+        <w:rPr>
+          <w:rFonts w:asciiTheme="majorHAnsi" w:hAnsiTheme="majorHAnsi" w:cs="Big Caslon"/>
+          <w:sz w:val="22"/>
+          <w:szCs w:val="22"/>
+        </w:rPr>
+        <w:t xml:space="preserve"> 2005: Web Development Team Software Architect &amp; Engineer &amp; Technical Project Manager</w:t>
+      </w:r>
+    </w:p>
+    <w:p>
+      <w:pPr>
+        <w:rPr>
+          <w:rFonts w:asciiTheme="majorHAnsi" w:hAnsiTheme="majorHAnsi" w:cs="Big Caslon"/>
+          <w:sz w:val="22"/>
+          <w:szCs w:val="22"/>
+        </w:rPr>
+      </w:pPr>
+      <w:r>
+        <w:rPr>
+          <w:rFonts w:asciiTheme="majorHAnsi" w:hAnsiTheme="majorHAnsi" w:cs="Big Caslon"/>
+          <w:sz w:val="22"/>
+          <w:szCs w:val="22"/>
+        </w:rPr>
+        <w:t xml:space="preserve"> </w:t>
+      </w:r>
+      <w:r>
+        <w:rPr>
+          <w:rFonts w:asciiTheme="majorHAnsi" w:hAnsiTheme="majorHAnsi" w:cs="Big Caslon"/>
+          <w:sz w:val="18"/>
+          <w:szCs w:val="22"/>
+        </w:rPr>
+        <w:t>•</w:t>
+      </w:r>
+      <w:r>
+        <w:rPr>
+          <w:rFonts w:asciiTheme="majorHAnsi" w:hAnsiTheme="majorHAnsi" w:cs="Big Caslon"/>
+          <w:sz w:val="18"/>
+          <w:szCs w:val="22"/>
+        </w:rPr>
+        <w:t xml:space="preserve"> </w:t>
+      </w:r>
+      <w:r>
+        <w:rPr>
+          <w:rFonts w:asciiTheme="majorHAnsi" w:hAnsiTheme="majorHAnsi" w:cs="Big Caslon"/>
+          <w:sz w:val="22"/>
+          <w:szCs w:val="22"/>
+        </w:rPr>
+        <w:t xml:space="preserve"> </w:t>
+      </w:r>
+      <w:proofErr w:type="gramStart"/>
+      <w:r>
+        <w:rPr>
+          <w:rFonts w:asciiTheme="majorHAnsi" w:hAnsiTheme="majorHAnsi" w:cs="Big Caslon"/>
+          <w:sz w:val="22"/>
+          <w:szCs w:val="22"/>
+        </w:rPr>
+        <w:t>Since</w:t>
+      </w:r>
+      <w:proofErr w:type="gramEnd"/>
+      <w:r>
+        <w:rPr>
+          <w:rFonts w:asciiTheme="majorHAnsi" w:hAnsiTheme="majorHAnsi" w:cs="Big Caslon"/>
+          <w:sz w:val="22"/>
+          <w:szCs w:val="22"/>
+        </w:rPr>
+        <w:t xml:space="preserve"> 2000: Logical &amp; Physical Database Admin, Designer, Developer &amp; Engineer</w:t>
+      </w:r>
+    </w:p>
+    <w:p>
+      <w:pPr>
+        <w:rPr>
+          <w:rFonts w:asciiTheme="majorHAnsi" w:hAnsiTheme="majorHAnsi" w:cs="Big Caslon"/>
+          <w:sz w:val="22"/>
+          <w:szCs w:val="22"/>
+        </w:rPr>
+      </w:pPr>
+      <w:r>
+        <w:rPr>
+          <w:rFonts w:asciiTheme="majorHAnsi" w:hAnsiTheme="majorHAnsi" w:cs="Big Caslon"/>
+          <w:sz w:val="22"/>
+          <w:szCs w:val="22"/>
+        </w:rPr>
+        <w:t xml:space="preserve"> </w:t>
+      </w:r>
+      <w:r>
+        <w:rPr>
+          <w:rFonts w:asciiTheme="majorHAnsi" w:hAnsiTheme="majorHAnsi" w:cs="Big Caslon"/>
+          <w:sz w:val="18"/>
+          <w:szCs w:val="22"/>
+        </w:rPr>
+        <w:t>•</w:t>
+      </w:r>
+      <w:r>
+        <w:rPr>
+          <w:rFonts w:asciiTheme="majorHAnsi" w:hAnsiTheme="majorHAnsi" w:cs="Big Caslon"/>
+          <w:sz w:val="22"/>
+          <w:szCs w:val="22"/>
+        </w:rPr>
+        <w:t xml:space="preserve"> </w:t>
+      </w:r>
+      <w:r>
+        <w:rPr>
+          <w:rFonts w:asciiTheme="majorHAnsi" w:hAnsiTheme="majorHAnsi" w:cs="Big Caslon"/>
+          <w:sz w:val="22"/>
+          <w:szCs w:val="22"/>
+        </w:rPr>
+        <w:t xml:space="preserve"> </w:t>
+      </w:r>
+      <w:proofErr w:type="gramStart"/>
+      <w:r>
+        <w:rPr>
+          <w:rFonts w:asciiTheme="majorHAnsi" w:hAnsiTheme="majorHAnsi" w:cs="Big Caslon"/>
+          <w:sz w:val="22"/>
+          <w:szCs w:val="22"/>
+        </w:rPr>
+        <w:t>Since</w:t>
+      </w:r>
+      <w:proofErr w:type="gramEnd"/>
+      <w:r>
+        <w:rPr>
+          <w:rFonts w:asciiTheme="majorHAnsi" w:hAnsiTheme="majorHAnsi" w:cs="Big Caslon"/>
+          <w:sz w:val="22"/>
+          <w:szCs w:val="22"/>
+        </w:rPr>
+        <w:t xml:space="preserve"> 1990’s: Unix Network Systems Engi</w:t>
+      </w:r>
+      <w:r>
+        <w:rPr>
+          <w:rFonts w:asciiTheme="majorHAnsi" w:hAnsiTheme="majorHAnsi" w:cs="Big Caslon"/>
+          <w:sz w:val="22"/>
+          <w:szCs w:val="22"/>
+        </w:rPr>
+        <w:t xml:space="preserve">neer &amp; Architect for </w:t>
+      </w:r>
+      <w:r>
+        <w:rPr>
+          <w:rFonts w:asciiTheme="majorHAnsi" w:hAnsiTheme="majorHAnsi" w:cs="Big Caslon"/>
+          <w:sz w:val="22"/>
+          <w:szCs w:val="22"/>
+        </w:rPr>
+        <w:t>Software Dev</w:t>
+      </w:r>
+      <w:r>
+        <w:rPr>
+          <w:rFonts w:asciiTheme="majorHAnsi" w:hAnsiTheme="majorHAnsi" w:cs="Big Caslon"/>
+          <w:sz w:val="22"/>
+          <w:szCs w:val="22"/>
+        </w:rPr>
+        <w:t>elopment</w:t>
+      </w:r>
+      <w:r>
+        <w:rPr>
+          <w:rFonts w:asciiTheme="majorHAnsi" w:hAnsiTheme="majorHAnsi" w:cs="Big Caslon"/>
+          <w:sz w:val="22"/>
+          <w:szCs w:val="22"/>
+        </w:rPr>
+        <w:t xml:space="preserve"> </w:t>
+      </w:r>
+      <w:r>
+        <w:rPr>
+          <w:rFonts w:asciiTheme="majorHAnsi" w:hAnsiTheme="majorHAnsi" w:cs="Big Caslon"/>
+          <w:sz w:val="22"/>
+          <w:szCs w:val="22"/>
+        </w:rPr>
+        <w:t>Team Workf</w:t>
+      </w:r>
+      <w:r>
+        <w:rPr>
+          <w:rFonts w:asciiTheme="majorHAnsi" w:hAnsiTheme="majorHAnsi" w:cs="Big Caslon"/>
+          <w:sz w:val="22"/>
+          <w:szCs w:val="22"/>
+        </w:rPr>
+        <w:t>lows</w:t>
+      </w:r>
+    </w:p>
+    <w:p>
+      <w:pPr>
+        <w:spacing w:line="160" w:lineRule="exact"/>
+        <w:rPr>
+          <w:rFonts w:asciiTheme="majorHAnsi" w:hAnsiTheme="majorHAnsi" w:cs="Big Caslon"/>
+          <w:sz w:val="22"/>
+          <w:szCs w:val="22"/>
+        </w:rPr>
+      </w:pPr>
+    </w:p>
+    <w:p>
+      <w:pPr>
+        <w:rPr>
+          <w:rFonts w:asciiTheme="majorHAnsi" w:hAnsiTheme="majorHAnsi" w:cs="Big Caslon"/>
+          <w:sz w:val="22"/>
+          <w:szCs w:val="22"/>
+        </w:rPr>
+      </w:pPr>
+      <w:r>
+        <w:rPr>
+          <w:rFonts w:asciiTheme="majorHAnsi" w:hAnsiTheme="majorHAnsi" w:cs="Big Caslon"/>
+          <w:sz w:val="22"/>
+          <w:szCs w:val="22"/>
+        </w:rPr>
+        <w:br/>
+      </w:r>
+    </w:p>
+    <w:p>
+      <w:pPr>
+        <w:rPr>
+          <w:rFonts w:asciiTheme="majorHAnsi" w:hAnsiTheme="majorHAnsi" w:cs="Big Caslon"/>
+          <w:sz w:val="22"/>
+          <w:szCs w:val="22"/>
+        </w:rPr>
+      </w:pPr>
+    </w:p>
+    <w:p>
+      <w:pPr>
+        <w:rPr>
+          <w:rFonts w:asciiTheme="majorHAnsi" w:hAnsiTheme="majorHAnsi" w:cs="Big Caslon"/>
+          <w:sz w:val="22"/>
+          <w:szCs w:val="22"/>
+        </w:rPr>
+      </w:pPr>
+      <w:r>
+        <w:rPr>
+          <w:rFonts w:asciiTheme="majorHAnsi" w:hAnsiTheme="majorHAnsi" w:cs="Big Caslon"/>
+          <w:sz w:val="22"/>
+          <w:szCs w:val="22"/>
+        </w:rPr>
+        <w:br w:type="page"/>
+      </w:r>
+    </w:p>
+    <w:p>
+      <w:pPr>
+        <w:rPr>
+          <w:rFonts w:asciiTheme="majorHAnsi" w:hAnsiTheme="majorHAnsi" w:cs="Big Caslon"/>
+          <w:sz w:val="22"/>
+          <w:szCs w:val="22"/>
+        </w:rPr>
+      </w:pPr>
+      <w:r>
+        <w:rPr>
+          <w:rFonts w:asciiTheme="majorHAnsi" w:hAnsiTheme="majorHAnsi" w:cs="Big Caslon"/>
+          <w:sz w:val="22"/>
+          <w:szCs w:val="22"/>
+        </w:rPr>
+        <w:lastRenderedPageBreak/>
+        <w:t>SAAS Skills:</w:t>
+      </w:r>
+    </w:p>
+    <w:p>
+      <w:pPr>
+        <w:rPr>
+          <w:rFonts w:asciiTheme="majorHAnsi" w:hAnsiTheme="majorHAnsi" w:cs="Big Caslon"/>
+          <w:sz w:val="22"/>
+          <w:szCs w:val="22"/>
+        </w:rPr>
+      </w:pPr>
+    </w:p>
+    <w:p>
+      <w:pPr>
+        <w:rPr>
+          <w:rFonts w:asciiTheme="majorHAnsi" w:hAnsiTheme="majorHAnsi" w:cs="Big Caslon"/>
+          <w:sz w:val="22"/>
+          <w:szCs w:val="22"/>
+        </w:rPr>
+      </w:pPr>
+      <w:r>
+        <w:rPr>
+          <w:rFonts w:asciiTheme="majorHAnsi" w:hAnsiTheme="majorHAnsi" w:cs="Big Caslon"/>
+          <w:sz w:val="22"/>
+          <w:szCs w:val="22"/>
+        </w:rPr>
+        <w:t>PAAS Skills:</w:t>
+      </w:r>
+    </w:p>
+    <w:p>
+      <w:pPr>
+        <w:rPr>
+          <w:rFonts w:asciiTheme="majorHAnsi" w:hAnsiTheme="majorHAnsi" w:cs="Big Caslon"/>
+          <w:sz w:val="22"/>
+          <w:szCs w:val="22"/>
+        </w:rPr>
+      </w:pPr>
+      <w:r>
+        <w:rPr>
+          <w:rFonts w:asciiTheme="majorHAnsi" w:hAnsiTheme="majorHAnsi" w:cs="Big Caslon"/>
+          <w:sz w:val="22"/>
+          <w:szCs w:val="22"/>
+        </w:rPr>
+        <w:t xml:space="preserve">- </w:t>
+      </w:r>
+      <w:proofErr w:type="spellStart"/>
+      <w:r>
+        <w:rPr>
+          <w:rFonts w:asciiTheme="majorHAnsi" w:hAnsiTheme="majorHAnsi" w:cs="Big Caslon"/>
+          <w:sz w:val="22"/>
+          <w:szCs w:val="22"/>
+        </w:rPr>
+        <w:t>Github</w:t>
+      </w:r>
+      <w:proofErr w:type="spellEnd"/>
+      <w:r>
+        <w:rPr>
+          <w:rFonts w:asciiTheme="majorHAnsi" w:hAnsiTheme="majorHAnsi" w:cs="Big Caslon"/>
+          <w:sz w:val="22"/>
+          <w:szCs w:val="22"/>
+        </w:rPr>
+        <w:t xml:space="preserve">: Open Source </w:t>
+      </w:r>
+      <w:proofErr w:type="spellStart"/>
+      <w:r>
+        <w:rPr>
+          <w:rFonts w:asciiTheme="majorHAnsi" w:hAnsiTheme="majorHAnsi" w:cs="Big Caslon"/>
+          <w:sz w:val="22"/>
+          <w:szCs w:val="22"/>
+        </w:rPr>
+        <w:t>Git</w:t>
+      </w:r>
+      <w:proofErr w:type="spellEnd"/>
+      <w:r>
+        <w:rPr>
+          <w:rFonts w:asciiTheme="majorHAnsi" w:hAnsiTheme="majorHAnsi" w:cs="Big Caslon"/>
+          <w:sz w:val="22"/>
+          <w:szCs w:val="22"/>
+        </w:rPr>
+        <w:t xml:space="preserve"> Repo Hosting.</w:t>
+      </w:r>
+    </w:p>
+    <w:p>
+      <w:pPr>
+        <w:rPr>
+          <w:rFonts w:asciiTheme="majorHAnsi" w:hAnsiTheme="majorHAnsi" w:cs="Big Caslon"/>
+          <w:sz w:val="22"/>
+          <w:szCs w:val="22"/>
+        </w:rPr>
+      </w:pPr>
+      <w:r>
+        <w:rPr>
+          <w:rFonts w:asciiTheme="majorHAnsi" w:hAnsiTheme="majorHAnsi" w:cs="Big Caslon"/>
+          <w:sz w:val="22"/>
+          <w:szCs w:val="22"/>
+        </w:rPr>
+        <w:t xml:space="preserve">- </w:t>
+      </w:r>
+      <w:proofErr w:type="spellStart"/>
+      <w:r>
+        <w:rPr>
+          <w:rFonts w:asciiTheme="majorHAnsi" w:hAnsiTheme="majorHAnsi" w:cs="Big Caslon"/>
+          <w:sz w:val="22"/>
+          <w:szCs w:val="22"/>
+        </w:rPr>
+        <w:t>Bitbuck</w:t>
+      </w:r>
+      <w:r>
+        <w:rPr>
+          <w:rFonts w:asciiTheme="majorHAnsi" w:hAnsiTheme="majorHAnsi" w:cs="Big Caslon"/>
+          <w:sz w:val="22"/>
+          <w:szCs w:val="22"/>
+        </w:rPr>
+        <w:t>et</w:t>
+      </w:r>
+      <w:proofErr w:type="spellEnd"/>
+      <w:r>
+        <w:rPr>
+          <w:rFonts w:asciiTheme="majorHAnsi" w:hAnsiTheme="majorHAnsi" w:cs="Big Caslon"/>
+          <w:sz w:val="22"/>
+          <w:szCs w:val="22"/>
+        </w:rPr>
+        <w:t xml:space="preserve">: </w:t>
+      </w:r>
+      <w:proofErr w:type="spellStart"/>
+      <w:r>
+        <w:rPr>
+          <w:rFonts w:asciiTheme="majorHAnsi" w:hAnsiTheme="majorHAnsi" w:cs="Big Caslon"/>
+          <w:sz w:val="22"/>
+          <w:szCs w:val="22"/>
+        </w:rPr>
+        <w:t>Atlassian</w:t>
+      </w:r>
+      <w:proofErr w:type="spellEnd"/>
+      <w:r>
+        <w:rPr>
+          <w:rFonts w:asciiTheme="majorHAnsi" w:hAnsiTheme="majorHAnsi" w:cs="Big Caslon"/>
+          <w:sz w:val="22"/>
+          <w:szCs w:val="22"/>
+        </w:rPr>
+        <w:t xml:space="preserve"> </w:t>
+      </w:r>
+      <w:proofErr w:type="spellStart"/>
+      <w:r>
+        <w:rPr>
+          <w:rFonts w:asciiTheme="majorHAnsi" w:hAnsiTheme="majorHAnsi" w:cs="Big Caslon"/>
+          <w:sz w:val="22"/>
+          <w:szCs w:val="22"/>
+        </w:rPr>
+        <w:t>git</w:t>
+      </w:r>
+      <w:proofErr w:type="spellEnd"/>
+      <w:r>
+        <w:rPr>
+          <w:rFonts w:asciiTheme="majorHAnsi" w:hAnsiTheme="majorHAnsi" w:cs="Big Caslon"/>
+          <w:sz w:val="22"/>
+          <w:szCs w:val="22"/>
+        </w:rPr>
+        <w:t xml:space="preserve"> repo hosting.</w:t>
+      </w:r>
+    </w:p>
+    <w:p>
+      <w:pPr>
+        <w:rPr>
+          <w:rFonts w:asciiTheme="majorHAnsi" w:hAnsiTheme="majorHAnsi" w:cs="Big Caslon"/>
+          <w:sz w:val="22"/>
+          <w:szCs w:val="22"/>
+        </w:rPr>
+      </w:pPr>
+      <w:r>
+        <w:rPr>
+          <w:rFonts w:asciiTheme="majorHAnsi" w:hAnsiTheme="majorHAnsi" w:cs="Big Caslon"/>
+          <w:sz w:val="22"/>
+          <w:szCs w:val="22"/>
+        </w:rPr>
+        <w:t xml:space="preserve">- </w:t>
+      </w:r>
+      <w:proofErr w:type="spellStart"/>
+      <w:r>
+        <w:rPr>
+          <w:rFonts w:asciiTheme="majorHAnsi" w:hAnsiTheme="majorHAnsi" w:cs="Big Caslon"/>
+          <w:sz w:val="22"/>
+          <w:szCs w:val="22"/>
+        </w:rPr>
+        <w:t>Gitlab</w:t>
+      </w:r>
+      <w:proofErr w:type="spellEnd"/>
+      <w:r>
+        <w:rPr>
+          <w:rFonts w:asciiTheme="majorHAnsi" w:hAnsiTheme="majorHAnsi" w:cs="Big Caslon"/>
+          <w:sz w:val="22"/>
+          <w:szCs w:val="22"/>
+        </w:rPr>
+        <w:t>: Hosting our own code versioning repo service.</w:t>
+      </w:r>
+    </w:p>
+    <w:p>
+      <w:pPr>
+        <w:rPr>
+          <w:rFonts w:asciiTheme="majorHAnsi" w:hAnsiTheme="majorHAnsi" w:cs="Big Caslon"/>
+          <w:sz w:val="22"/>
+          <w:szCs w:val="22"/>
+        </w:rPr>
+      </w:pPr>
+      <w:r>
+        <w:rPr>
+          <w:rFonts w:asciiTheme="majorHAnsi" w:hAnsiTheme="majorHAnsi" w:cs="Big Caslon"/>
+          <w:sz w:val="22"/>
+          <w:szCs w:val="22"/>
+        </w:rPr>
+        <w:t>-</w:t>
+      </w:r>
+      <w:r>
+        <w:rPr>
+          <w:rFonts w:asciiTheme="majorHAnsi" w:hAnsiTheme="majorHAnsi" w:cs="Big Caslon"/>
+          <w:sz w:val="22"/>
+          <w:szCs w:val="22"/>
+        </w:rPr>
+        <w:t xml:space="preserve"> Travis: Automated cli testing.</w:t>
+      </w:r>
+    </w:p>
+    <w:p>
+      <w:pPr>
+        <w:rPr>
+          <w:rFonts w:asciiTheme="majorHAnsi" w:hAnsiTheme="majorHAnsi" w:cs="Big Caslon"/>
+          <w:sz w:val="22"/>
+          <w:szCs w:val="22"/>
+        </w:rPr>
+      </w:pPr>
+      <w:r>
+        <w:rPr>
+          <w:rFonts w:asciiTheme="majorHAnsi" w:hAnsiTheme="majorHAnsi" w:cs="Big Caslon"/>
+          <w:sz w:val="22"/>
+          <w:szCs w:val="22"/>
+        </w:rPr>
+        <w:t>- Selen</w:t>
+      </w:r>
+      <w:r>
+        <w:rPr>
+          <w:rFonts w:asciiTheme="majorHAnsi" w:hAnsiTheme="majorHAnsi" w:cs="Big Caslon"/>
+          <w:sz w:val="22"/>
+          <w:szCs w:val="22"/>
+        </w:rPr>
+        <w:t>ium: Automated browser testing.</w:t>
+      </w:r>
+    </w:p>
+    <w:p>
+      <w:pPr>
+        <w:rPr>
+          <w:rFonts w:asciiTheme="majorHAnsi" w:hAnsiTheme="majorHAnsi" w:cs="Big Caslon"/>
+          <w:sz w:val="22"/>
+          <w:szCs w:val="22"/>
+        </w:rPr>
+      </w:pPr>
+      <w:r>
+        <w:rPr>
+          <w:rFonts w:asciiTheme="majorHAnsi" w:hAnsiTheme="majorHAnsi" w:cs="Big Caslon"/>
+          <w:sz w:val="22"/>
+          <w:szCs w:val="22"/>
+        </w:rPr>
+        <w:t>- Code Pipeline: workflow</w:t>
+      </w:r>
+      <w:r>
+        <w:rPr>
+          <w:rFonts w:asciiTheme="majorHAnsi" w:hAnsiTheme="majorHAnsi" w:cs="Big Caslon"/>
+          <w:sz w:val="22"/>
+          <w:szCs w:val="22"/>
+        </w:rPr>
+        <w:t xml:space="preserve"> analysis &amp;amp; problem solving</w:t>
+      </w:r>
+    </w:p>
+    <w:p>
+      <w:pPr>
+        <w:rPr>
+          <w:rFonts w:asciiTheme="majorHAnsi" w:hAnsiTheme="majorHAnsi" w:cs="Big Caslon"/>
+          <w:sz w:val="22"/>
+          <w:szCs w:val="22"/>
+        </w:rPr>
+      </w:pPr>
+      <w:r>
+        <w:rPr>
+          <w:rFonts w:asciiTheme="majorHAnsi" w:hAnsiTheme="majorHAnsi" w:cs="Big Caslon"/>
+          <w:sz w:val="22"/>
+          <w:szCs w:val="22"/>
+        </w:rPr>
+        <w:t>- Automation o</w:t>
+      </w:r>
+      <w:r>
+        <w:rPr>
+          <w:rFonts w:asciiTheme="majorHAnsi" w:hAnsiTheme="majorHAnsi" w:cs="Big Caslon"/>
+          <w:sz w:val="22"/>
+          <w:szCs w:val="22"/>
+        </w:rPr>
+        <w:t xml:space="preserve">f </w:t>
+      </w:r>
+      <w:proofErr w:type="spellStart"/>
+      <w:r>
+        <w:rPr>
+          <w:rFonts w:asciiTheme="majorHAnsi" w:hAnsiTheme="majorHAnsi" w:cs="Big Caslon"/>
+          <w:sz w:val="22"/>
+          <w:szCs w:val="22"/>
+        </w:rPr>
+        <w:t>Dev</w:t>
+      </w:r>
+      <w:proofErr w:type="spellEnd"/>
+      <w:r>
+        <w:rPr>
+          <w:rFonts w:asciiTheme="majorHAnsi" w:hAnsiTheme="majorHAnsi" w:cs="Big Caslon"/>
+          <w:sz w:val="22"/>
+          <w:szCs w:val="22"/>
+        </w:rPr>
+        <w:t xml:space="preserve"> Team Workflows (CT/CI/CD)</w:t>
+      </w:r>
+    </w:p>
+    <w:p>
+      <w:pPr>
+        <w:rPr>
+          <w:rFonts w:asciiTheme="majorHAnsi" w:hAnsiTheme="majorHAnsi" w:cs="Big Caslon"/>
+          <w:sz w:val="22"/>
+          <w:szCs w:val="22"/>
+        </w:rPr>
+      </w:pPr>
+      <w:r>
+        <w:rPr>
+          <w:rFonts w:asciiTheme="majorHAnsi" w:hAnsiTheme="majorHAnsi" w:cs="Big Caslon"/>
+          <w:sz w:val="22"/>
+          <w:szCs w:val="22"/>
+        </w:rPr>
+        <w:t xml:space="preserve">- </w:t>
+      </w:r>
+      <w:proofErr w:type="spellStart"/>
+      <w:r>
+        <w:rPr>
+          <w:rFonts w:asciiTheme="majorHAnsi" w:hAnsiTheme="majorHAnsi" w:cs="Big Caslon"/>
+          <w:sz w:val="22"/>
+          <w:szCs w:val="22"/>
+        </w:rPr>
+        <w:t>OpenShift</w:t>
+      </w:r>
+      <w:proofErr w:type="spellEnd"/>
+      <w:r>
+        <w:rPr>
+          <w:rFonts w:asciiTheme="majorHAnsi" w:hAnsiTheme="majorHAnsi" w:cs="Big Caslon"/>
+          <w:sz w:val="22"/>
+          <w:szCs w:val="22"/>
+        </w:rPr>
+        <w:t xml:space="preserve"> PAAS Cloud Container Hosting Platform</w:t>
+      </w:r>
+    </w:p>
+    <w:p>
+      <w:pPr>
+        <w:rPr>
+          <w:rFonts w:asciiTheme="majorHAnsi" w:hAnsiTheme="majorHAnsi" w:cs="Big Caslon"/>
+          <w:sz w:val="22"/>
+          <w:szCs w:val="22"/>
+        </w:rPr>
+      </w:pPr>
+    </w:p>
+    <w:p>
+      <w:pPr>
+        <w:rPr>
+          <w:rFonts w:asciiTheme="majorHAnsi" w:hAnsiTheme="majorHAnsi" w:cs="Big Caslon"/>
+          <w:sz w:val="22"/>
+          <w:szCs w:val="22"/>
+        </w:rPr>
+      </w:pPr>
+      <w:r>
+        <w:rPr>
+          <w:rFonts w:asciiTheme="majorHAnsi" w:hAnsiTheme="majorHAnsi" w:cs="Big Caslon"/>
+          <w:sz w:val="22"/>
+          <w:szCs w:val="22"/>
+        </w:rPr>
+        <w:t>IAAS Skills:</w:t>
+      </w:r>
+    </w:p>
+    <w:p>
+      <w:pPr>
+        <w:rPr>
+          <w:rFonts w:asciiTheme="majorHAnsi" w:hAnsiTheme="majorHAnsi" w:cs="Big Caslon"/>
+          <w:sz w:val="22"/>
+          <w:szCs w:val="22"/>
+        </w:rPr>
+      </w:pPr>
+      <w:r>
+        <w:rPr>
+          <w:rFonts w:asciiTheme="majorHAnsi" w:hAnsiTheme="majorHAnsi" w:cs="Big Caslon"/>
+          <w:sz w:val="22"/>
+          <w:szCs w:val="22"/>
+        </w:rPr>
+        <w:t>- B</w:t>
+      </w:r>
+      <w:r>
+        <w:rPr>
+          <w:rFonts w:asciiTheme="majorHAnsi" w:hAnsiTheme="majorHAnsi" w:cs="Big Caslon"/>
+          <w:sz w:val="22"/>
+          <w:szCs w:val="22"/>
+        </w:rPr>
+        <w:t>are metal systems and clusters.</w:t>
+      </w:r>
+    </w:p>
+    <w:p>
+      <w:pPr>
+        <w:rPr>
+          <w:rFonts w:asciiTheme="majorHAnsi" w:hAnsiTheme="majorHAnsi" w:cs="Big Caslon"/>
+          <w:sz w:val="22"/>
+          <w:szCs w:val="22"/>
+        </w:rPr>
+      </w:pPr>
+      <w:r>
+        <w:rPr>
+          <w:rFonts w:asciiTheme="majorHAnsi" w:hAnsiTheme="majorHAnsi" w:cs="Big Caslon"/>
+          <w:sz w:val="22"/>
+          <w:szCs w:val="22"/>
+        </w:rPr>
+        <w:t xml:space="preserve">- Virtual </w:t>
+      </w:r>
+      <w:r>
+        <w:rPr>
+          <w:rFonts w:asciiTheme="majorHAnsi" w:hAnsiTheme="majorHAnsi" w:cs="Big Caslon"/>
+          <w:sz w:val="22"/>
+          <w:szCs w:val="22"/>
+        </w:rPr>
+        <w:t>machines and networks.</w:t>
+      </w:r>
+    </w:p>
+    <w:p>
+      <w:pPr>
+        <w:rPr>
+          <w:rFonts w:asciiTheme="majorHAnsi" w:hAnsiTheme="majorHAnsi" w:cs="Big Caslon"/>
+          <w:sz w:val="22"/>
+          <w:szCs w:val="22"/>
+        </w:rPr>
+      </w:pPr>
+      <w:r>
+        <w:rPr>
+          <w:rFonts w:asciiTheme="majorHAnsi" w:hAnsiTheme="majorHAnsi" w:cs="Big Caslon"/>
+          <w:sz w:val="22"/>
+          <w:szCs w:val="22"/>
+        </w:rPr>
+        <w:t>- Open so</w:t>
+      </w:r>
+      <w:r>
+        <w:rPr>
+          <w:rFonts w:asciiTheme="majorHAnsi" w:hAnsiTheme="majorHAnsi" w:cs="Big Caslon"/>
+          <w:sz w:val="22"/>
+          <w:szCs w:val="22"/>
+        </w:rPr>
+        <w:t>urce builds, tests and releases</w:t>
+      </w:r>
+    </w:p>
+    <w:p>
+      <w:pPr>
+        <w:rPr>
+          <w:rFonts w:asciiTheme="majorHAnsi" w:hAnsiTheme="majorHAnsi" w:cs="Big Caslon"/>
+          <w:sz w:val="22"/>
+          <w:szCs w:val="22"/>
+        </w:rPr>
+      </w:pPr>
+      <w:r>
+        <w:rPr>
+          <w:rFonts w:asciiTheme="majorHAnsi" w:hAnsiTheme="majorHAnsi" w:cs="Big Caslon"/>
+          <w:sz w:val="22"/>
+          <w:szCs w:val="22"/>
+        </w:rPr>
+        <w:t>- Windows AD/ LDAP Integrations</w:t>
+      </w:r>
+    </w:p>
+    <w:p>
+      <w:pPr>
+        <w:rPr>
+          <w:rFonts w:asciiTheme="majorHAnsi" w:hAnsiTheme="majorHAnsi" w:cs="Big Caslon"/>
+          <w:sz w:val="22"/>
+          <w:szCs w:val="22"/>
+        </w:rPr>
+      </w:pPr>
+      <w:r>
+        <w:rPr>
+          <w:rFonts w:asciiTheme="majorHAnsi" w:hAnsiTheme="majorHAnsi" w:cs="Big Caslon"/>
+          <w:sz w:val="22"/>
+          <w:szCs w:val="22"/>
+        </w:rPr>
+        <w:t>- Federated and multi-factor h</w:t>
+      </w:r>
+      <w:r>
+        <w:rPr>
+          <w:rFonts w:asciiTheme="majorHAnsi" w:hAnsiTheme="majorHAnsi" w:cs="Big Caslon"/>
+          <w:sz w:val="22"/>
+          <w:szCs w:val="22"/>
+        </w:rPr>
+        <w:t>ybrid cloud security solutions.</w:t>
+      </w:r>
+    </w:p>
+    <w:p>
+      <w:pPr>
+        <w:rPr>
+          <w:rFonts w:asciiTheme="majorHAnsi" w:hAnsiTheme="majorHAnsi" w:cs="Big Caslon"/>
+          <w:sz w:val="22"/>
+          <w:szCs w:val="22"/>
+        </w:rPr>
+      </w:pPr>
+      <w:r>
+        <w:rPr>
+          <w:rFonts w:asciiTheme="majorHAnsi" w:hAnsiTheme="majorHAnsi" w:cs="Big Caslon"/>
+          <w:sz w:val="22"/>
+          <w:szCs w:val="22"/>
+        </w:rPr>
+        <w:t>- Infrastructure inventory planning, discovery and r</w:t>
+      </w:r>
+      <w:r>
+        <w:rPr>
+          <w:rFonts w:asciiTheme="majorHAnsi" w:hAnsiTheme="majorHAnsi" w:cs="Big Caslon"/>
+          <w:sz w:val="22"/>
+          <w:szCs w:val="22"/>
+        </w:rPr>
+        <w:t>esource provisioning workflows.</w:t>
+      </w:r>
+    </w:p>
+    <w:p>
+      <w:pPr>
+        <w:rPr>
+          <w:rFonts w:asciiTheme="majorHAnsi" w:hAnsiTheme="majorHAnsi" w:cs="Big Caslon"/>
+          <w:sz w:val="22"/>
+          <w:szCs w:val="22"/>
+        </w:rPr>
+      </w:pPr>
+      <w:r>
+        <w:rPr>
+          <w:rFonts w:asciiTheme="majorHAnsi" w:hAnsiTheme="majorHAnsi" w:cs="Big Caslon"/>
+          <w:sz w:val="22"/>
+          <w:szCs w:val="22"/>
+        </w:rPr>
+        <w:t xml:space="preserve">- </w:t>
+      </w:r>
+      <w:proofErr w:type="spellStart"/>
+      <w:r>
+        <w:rPr>
+          <w:rFonts w:asciiTheme="majorHAnsi" w:hAnsiTheme="majorHAnsi" w:cs="Big Caslon"/>
+          <w:sz w:val="22"/>
+          <w:szCs w:val="22"/>
+        </w:rPr>
+        <w:t>OpenStack</w:t>
+      </w:r>
+      <w:proofErr w:type="spellEnd"/>
+      <w:r>
+        <w:rPr>
+          <w:rFonts w:asciiTheme="majorHAnsi" w:hAnsiTheme="majorHAnsi" w:cs="Big Caslon"/>
+          <w:sz w:val="22"/>
+          <w:szCs w:val="22"/>
+        </w:rPr>
+        <w:t xml:space="preserve"> IAAS Cloud Platform</w:t>
+      </w:r>
+    </w:p>
+    <w:p>
+      <w:pPr>
+        <w:rPr>
+          <w:rFonts w:asciiTheme="majorHAnsi" w:hAnsiTheme="majorHAnsi" w:cs="Big Caslon"/>
+          <w:sz w:val="22"/>
+          <w:szCs w:val="22"/>
+        </w:rPr>
+      </w:pPr>
+      <w:r>
+        <w:rPr>
+          <w:rFonts w:asciiTheme="majorHAnsi" w:hAnsiTheme="majorHAnsi" w:cs="Big Caslon"/>
+          <w:sz w:val="22"/>
+          <w:szCs w:val="22"/>
+        </w:rPr>
+        <w:t>- Open source developer laptop system pro</w:t>
+      </w:r>
+      <w:r>
+        <w:rPr>
+          <w:rFonts w:asciiTheme="majorHAnsi" w:hAnsiTheme="majorHAnsi" w:cs="Big Caslon"/>
+          <w:sz w:val="22"/>
+          <w:szCs w:val="22"/>
+        </w:rPr>
+        <w:t>visioning and support (</w:t>
+      </w:r>
+      <w:proofErr w:type="spellStart"/>
+      <w:r>
+        <w:rPr>
+          <w:rFonts w:asciiTheme="majorHAnsi" w:hAnsiTheme="majorHAnsi" w:cs="Big Caslon"/>
+          <w:sz w:val="22"/>
+          <w:szCs w:val="22"/>
+        </w:rPr>
+        <w:t>osx</w:t>
+      </w:r>
+      <w:proofErr w:type="gramStart"/>
+      <w:r>
+        <w:rPr>
+          <w:rFonts w:asciiTheme="majorHAnsi" w:hAnsiTheme="majorHAnsi" w:cs="Big Caslon"/>
+          <w:sz w:val="22"/>
+          <w:szCs w:val="22"/>
+        </w:rPr>
+        <w:t>,win</w:t>
+      </w:r>
+      <w:proofErr w:type="spellEnd"/>
+      <w:proofErr w:type="gramEnd"/>
+      <w:r>
+        <w:rPr>
+          <w:rFonts w:asciiTheme="majorHAnsi" w:hAnsiTheme="majorHAnsi" w:cs="Big Caslon"/>
+          <w:sz w:val="22"/>
+          <w:szCs w:val="22"/>
+        </w:rPr>
+        <w:t>)</w:t>
+      </w:r>
+    </w:p>
+    <w:p>
+      <w:pPr>
+        <w:rPr>
+          <w:rFonts w:asciiTheme="majorHAnsi" w:hAnsiTheme="majorHAnsi" w:cs="Big Caslon"/>
+          <w:sz w:val="22"/>
+          <w:szCs w:val="22"/>
+        </w:rPr>
+      </w:pPr>
+      <w:r>
+        <w:rPr>
+          <w:rFonts w:asciiTheme="majorHAnsi" w:hAnsiTheme="majorHAnsi" w:cs="Big Caslon"/>
+          <w:sz w:val="22"/>
+          <w:szCs w:val="22"/>
+        </w:rPr>
+        <w:t>- Open source developer thin client s</w:t>
+      </w:r>
+      <w:r>
+        <w:rPr>
+          <w:rFonts w:asciiTheme="majorHAnsi" w:hAnsiTheme="majorHAnsi" w:cs="Big Caslon"/>
+          <w:sz w:val="22"/>
+          <w:szCs w:val="22"/>
+        </w:rPr>
+        <w:t>ystem provisioning and support.</w:t>
+      </w:r>
+    </w:p>
+    <w:p>
+      <w:pPr>
+        <w:rPr>
+          <w:rFonts w:asciiTheme="majorHAnsi" w:hAnsiTheme="majorHAnsi" w:cs="Big Caslon"/>
+          <w:sz w:val="22"/>
+          <w:szCs w:val="22"/>
+        </w:rPr>
+      </w:pPr>
+      <w:r>
+        <w:rPr>
+          <w:rFonts w:asciiTheme="majorHAnsi" w:hAnsiTheme="majorHAnsi" w:cs="Big Caslon"/>
+          <w:sz w:val="22"/>
+          <w:szCs w:val="22"/>
+        </w:rPr>
+        <w:t xml:space="preserve">- Emerging Technologies: </w:t>
+      </w:r>
+      <w:proofErr w:type="spellStart"/>
+      <w:r>
+        <w:rPr>
+          <w:rFonts w:asciiTheme="majorHAnsi" w:hAnsiTheme="majorHAnsi" w:cs="Big Caslon"/>
+          <w:sz w:val="22"/>
+          <w:szCs w:val="22"/>
+        </w:rPr>
+        <w:t>Kubernetes</w:t>
+      </w:r>
+      <w:proofErr w:type="spellEnd"/>
+      <w:r>
+        <w:rPr>
+          <w:rFonts w:asciiTheme="majorHAnsi" w:hAnsiTheme="majorHAnsi" w:cs="Big Caslon"/>
+          <w:sz w:val="22"/>
+          <w:szCs w:val="22"/>
+        </w:rPr>
+        <w:t xml:space="preserve">, </w:t>
+      </w:r>
+      <w:proofErr w:type="spellStart"/>
+      <w:r>
+        <w:rPr>
+          <w:rFonts w:asciiTheme="majorHAnsi" w:hAnsiTheme="majorHAnsi" w:cs="Big Caslon"/>
+          <w:sz w:val="22"/>
+          <w:szCs w:val="22"/>
+        </w:rPr>
+        <w:t>ManageIQ</w:t>
+      </w:r>
+      <w:proofErr w:type="spellEnd"/>
+      <w:r>
+        <w:rPr>
+          <w:rFonts w:asciiTheme="majorHAnsi" w:hAnsiTheme="majorHAnsi" w:cs="Big Caslon"/>
+          <w:sz w:val="22"/>
+          <w:szCs w:val="22"/>
+        </w:rPr>
+        <w:t xml:space="preserve">, </w:t>
+      </w:r>
+      <w:proofErr w:type="spellStart"/>
+      <w:r>
+        <w:rPr>
+          <w:rFonts w:asciiTheme="majorHAnsi" w:hAnsiTheme="majorHAnsi" w:cs="Big Caslon"/>
+          <w:sz w:val="22"/>
+          <w:szCs w:val="22"/>
+        </w:rPr>
+        <w:t>CoreOS</w:t>
+      </w:r>
+      <w:proofErr w:type="spellEnd"/>
+      <w:r>
+        <w:rPr>
+          <w:rFonts w:asciiTheme="majorHAnsi" w:hAnsiTheme="majorHAnsi" w:cs="Big Caslon"/>
+          <w:sz w:val="22"/>
+          <w:szCs w:val="22"/>
+        </w:rPr>
+        <w:t xml:space="preserve">, </w:t>
+      </w:r>
+      <w:proofErr w:type="spellStart"/>
+      <w:r>
+        <w:rPr>
+          <w:rFonts w:asciiTheme="majorHAnsi" w:hAnsiTheme="majorHAnsi" w:cs="Big Caslon"/>
+          <w:sz w:val="22"/>
+          <w:szCs w:val="22"/>
+        </w:rPr>
+        <w:t>Nuage</w:t>
+      </w:r>
+      <w:proofErr w:type="spellEnd"/>
+      <w:r>
+        <w:rPr>
+          <w:rFonts w:asciiTheme="majorHAnsi" w:hAnsiTheme="majorHAnsi" w:cs="Big Caslon"/>
+          <w:sz w:val="22"/>
+          <w:szCs w:val="22"/>
+        </w:rPr>
+        <w:t xml:space="preserve"> SDN</w:t>
+      </w:r>
+    </w:p>
+    <w:p>
+      <w:pPr>
+        <w:rPr>
+          <w:rFonts w:asciiTheme="majorHAnsi" w:hAnsiTheme="majorHAnsi" w:cs="Big Caslon"/>
+          <w:sz w:val="22"/>
+          <w:szCs w:val="22"/>
+        </w:rPr>
+      </w:pPr>
+    </w:p>
+    <w:p>
+      <w:pPr>
+        <w:rPr>
+          <w:rFonts w:asciiTheme="majorHAnsi" w:hAnsiTheme="majorHAnsi" w:cs="Big Caslon"/>
+          <w:sz w:val="22"/>
+          <w:szCs w:val="22"/>
+        </w:rPr>
+      </w:pPr>
+      <w:r>
+        <w:rPr>
+          <w:rFonts w:asciiTheme="majorHAnsi" w:hAnsiTheme="majorHAnsi" w:cs="Big Caslon"/>
+          <w:sz w:val="22"/>
+          <w:szCs w:val="22"/>
+        </w:rPr>
+        <w:t>Diagrams:</w:t>
+      </w:r>
+    </w:p>
+    <w:p>
+      <w:pPr>
+        <w:rPr>
+          <w:rFonts w:asciiTheme="majorHAnsi" w:hAnsiTheme="majorHAnsi" w:cs="Big Caslon"/>
+          <w:sz w:val="22"/>
+          <w:szCs w:val="22"/>
+        </w:rPr>
+      </w:pPr>
+      <w:r>
+        <w:rPr>
+          <w:rFonts w:asciiTheme="majorHAnsi" w:hAnsiTheme="majorHAnsi" w:cs="Big Caslon"/>
+          <w:sz w:val="22"/>
+          <w:szCs w:val="22"/>
+        </w:rPr>
+        <w:t xml:space="preserve">- </w:t>
+      </w:r>
+      <w:proofErr w:type="gramStart"/>
+      <w:r>
+        <w:rPr>
+          <w:rFonts w:asciiTheme="majorHAnsi" w:hAnsiTheme="majorHAnsi" w:cs="Big Caslon"/>
+          <w:sz w:val="22"/>
+          <w:szCs w:val="22"/>
+        </w:rPr>
+        <w:t>ecosystems</w:t>
+      </w:r>
+      <w:proofErr w:type="gramEnd"/>
+      <w:r>
+        <w:rPr>
+          <w:rFonts w:asciiTheme="majorHAnsi" w:hAnsiTheme="majorHAnsi" w:cs="Big Caslon"/>
+          <w:sz w:val="22"/>
+          <w:szCs w:val="22"/>
+        </w:rPr>
+        <w:t>: workflows across environments</w:t>
+      </w:r>
+    </w:p>
+    <w:p>
+      <w:pPr>
+        <w:rPr>
+          <w:rFonts w:asciiTheme="majorHAnsi" w:hAnsiTheme="majorHAnsi" w:cs="Big Caslon"/>
+          <w:sz w:val="22"/>
+          <w:szCs w:val="22"/>
+        </w:rPr>
+      </w:pPr>
+      <w:r>
+        <w:rPr>
+          <w:rFonts w:asciiTheme="majorHAnsi" w:hAnsiTheme="majorHAnsi" w:cs="Big Caslon"/>
+          <w:sz w:val="22"/>
+          <w:szCs w:val="22"/>
+        </w:rPr>
+        <w:t xml:space="preserve">- </w:t>
+      </w:r>
+      <w:proofErr w:type="gramStart"/>
+      <w:r>
+        <w:rPr>
+          <w:rFonts w:asciiTheme="majorHAnsi" w:hAnsiTheme="majorHAnsi" w:cs="Big Caslon"/>
+          <w:sz w:val="22"/>
+          <w:szCs w:val="22"/>
+        </w:rPr>
+        <w:t>system</w:t>
+      </w:r>
+      <w:proofErr w:type="gramEnd"/>
+      <w:r>
+        <w:rPr>
+          <w:rFonts w:asciiTheme="majorHAnsi" w:hAnsiTheme="majorHAnsi" w:cs="Big Caslon"/>
+          <w:sz w:val="22"/>
+          <w:szCs w:val="22"/>
+        </w:rPr>
+        <w:t xml:space="preserve"> hardware schematic</w:t>
+      </w:r>
+    </w:p>
+    <w:p>
+      <w:pPr>
+        <w:rPr>
+          <w:rFonts w:asciiTheme="majorHAnsi" w:hAnsiTheme="majorHAnsi" w:cs="Big Caslon"/>
+          <w:sz w:val="22"/>
+          <w:szCs w:val="22"/>
+        </w:rPr>
+      </w:pPr>
+      <w:r>
+        <w:rPr>
+          <w:rFonts w:asciiTheme="majorHAnsi" w:hAnsiTheme="majorHAnsi" w:cs="Big Caslon"/>
+          <w:sz w:val="22"/>
+          <w:szCs w:val="22"/>
+        </w:rPr>
+        <w:t xml:space="preserve">- </w:t>
+      </w:r>
+      <w:proofErr w:type="gramStart"/>
+      <w:r>
+        <w:rPr>
+          <w:rFonts w:asciiTheme="majorHAnsi" w:hAnsiTheme="majorHAnsi" w:cs="Big Caslon"/>
+          <w:sz w:val="22"/>
+          <w:szCs w:val="22"/>
+        </w:rPr>
+        <w:t>network</w:t>
+      </w:r>
+      <w:proofErr w:type="gramEnd"/>
+      <w:r>
+        <w:rPr>
+          <w:rFonts w:asciiTheme="majorHAnsi" w:hAnsiTheme="majorHAnsi" w:cs="Big Caslon"/>
+          <w:sz w:val="22"/>
+          <w:szCs w:val="22"/>
+        </w:rPr>
+        <w:t xml:space="preserve"> hardware schematic</w:t>
+      </w:r>
+    </w:p>
+    <w:p>
+      <w:pPr>
+        <w:rPr>
+          <w:rFonts w:asciiTheme="majorHAnsi" w:hAnsiTheme="majorHAnsi" w:cs="Big Caslon"/>
+          <w:sz w:val="22"/>
+          <w:szCs w:val="22"/>
+        </w:rPr>
+      </w:pPr>
+      <w:r>
+        <w:rPr>
+          <w:rFonts w:asciiTheme="majorHAnsi" w:hAnsiTheme="majorHAnsi" w:cs="Big Caslon"/>
+          <w:sz w:val="22"/>
+          <w:szCs w:val="22"/>
+        </w:rPr>
+        <w:t xml:space="preserve">- </w:t>
+      </w:r>
+      <w:proofErr w:type="gramStart"/>
+      <w:r>
+        <w:rPr>
+          <w:rFonts w:asciiTheme="majorHAnsi" w:hAnsiTheme="majorHAnsi" w:cs="Big Caslon"/>
+          <w:sz w:val="22"/>
+          <w:szCs w:val="22"/>
+        </w:rPr>
+        <w:t>workflow</w:t>
+      </w:r>
+      <w:proofErr w:type="gramEnd"/>
+      <w:r>
+        <w:rPr>
+          <w:rFonts w:asciiTheme="majorHAnsi" w:hAnsiTheme="majorHAnsi" w:cs="Big Caslon"/>
+          <w:sz w:val="22"/>
+          <w:szCs w:val="22"/>
+        </w:rPr>
+        <w:t xml:space="preserve"> analytics schematic</w:t>
+      </w:r>
+    </w:p>
+    <w:p>
+      <w:pPr>
+        <w:rPr>
+          <w:rFonts w:asciiTheme="majorHAnsi" w:hAnsiTheme="majorHAnsi" w:cs="Big Caslon"/>
+          <w:sz w:val="22"/>
+          <w:szCs w:val="22"/>
+        </w:rPr>
+      </w:pPr>
+    </w:p>
+    <w:p>
+      <w:pPr>
+        <w:rPr>
+          <w:rFonts w:asciiTheme="majorHAnsi" w:hAnsiTheme="majorHAnsi" w:cs="Big Caslon"/>
+          <w:sz w:val="22"/>
+          <w:szCs w:val="22"/>
+        </w:rPr>
+      </w:pPr>
+      <w:r>
+        <w:rPr>
+          <w:rFonts w:asciiTheme="majorHAnsi" w:hAnsiTheme="majorHAnsi" w:cs="Big Caslon"/>
+          <w:sz w:val="22"/>
+          <w:szCs w:val="22"/>
+        </w:rPr>
+        <w:t>Languages Supported: pytho</w:t>
+      </w:r>
+      <w:r>
+        <w:rPr>
+          <w:rFonts w:asciiTheme="majorHAnsi" w:hAnsiTheme="majorHAnsi" w:cs="Big Caslon"/>
+          <w:sz w:val="22"/>
+          <w:szCs w:val="22"/>
+        </w:rPr>
+        <w:t xml:space="preserve">n, bash, ruby, </w:t>
+      </w:r>
+      <w:proofErr w:type="spellStart"/>
+      <w:r>
+        <w:rPr>
+          <w:rFonts w:asciiTheme="majorHAnsi" w:hAnsiTheme="majorHAnsi" w:cs="Big Caslon"/>
+          <w:sz w:val="22"/>
+          <w:szCs w:val="22"/>
+        </w:rPr>
+        <w:t>php</w:t>
+      </w:r>
+      <w:proofErr w:type="spellEnd"/>
+      <w:r>
+        <w:rPr>
+          <w:rFonts w:asciiTheme="majorHAnsi" w:hAnsiTheme="majorHAnsi" w:cs="Big Caslon"/>
+          <w:sz w:val="22"/>
+          <w:szCs w:val="22"/>
+        </w:rPr>
+        <w:t>, node.js, go</w:t>
+      </w:r>
+    </w:p>
+    <w:p>
+      <w:pPr>
+        <w:rPr>
+          <w:rFonts w:asciiTheme="majorHAnsi" w:hAnsiTheme="majorHAnsi" w:cs="Big Caslon"/>
+          <w:sz w:val="22"/>
+          <w:szCs w:val="22"/>
+        </w:rPr>
+      </w:pPr>
+    </w:p>
+    <w:p>
+      <w:pPr>
+        <w:rPr>
+          <w:rFonts w:asciiTheme="majorHAnsi" w:hAnsiTheme="majorHAnsi" w:cs="Big Caslon"/>
+          <w:sz w:val="22"/>
+          <w:szCs w:val="22"/>
+        </w:rPr>
+      </w:pPr>
+      <w:r>
+        <w:rPr>
+          <w:rFonts w:asciiTheme="majorHAnsi" w:hAnsiTheme="majorHAnsi" w:cs="Big Caslon"/>
+          <w:sz w:val="22"/>
+          <w:szCs w:val="22"/>
+        </w:rPr>
+        <w:t xml:space="preserve">Data Services Supported: </w:t>
+      </w:r>
+      <w:proofErr w:type="spellStart"/>
+      <w:r>
+        <w:rPr>
+          <w:rFonts w:asciiTheme="majorHAnsi" w:hAnsiTheme="majorHAnsi" w:cs="Big Caslon"/>
+          <w:sz w:val="22"/>
+          <w:szCs w:val="22"/>
+        </w:rPr>
+        <w:t>ceph</w:t>
+      </w:r>
+      <w:proofErr w:type="spellEnd"/>
+      <w:r>
+        <w:rPr>
+          <w:rFonts w:asciiTheme="majorHAnsi" w:hAnsiTheme="majorHAnsi" w:cs="Big Caslon"/>
+          <w:sz w:val="22"/>
+          <w:szCs w:val="22"/>
+        </w:rPr>
+        <w:t xml:space="preserve">, </w:t>
+      </w:r>
+      <w:proofErr w:type="spellStart"/>
+      <w:r>
+        <w:rPr>
+          <w:rFonts w:asciiTheme="majorHAnsi" w:hAnsiTheme="majorHAnsi" w:cs="Big Caslon"/>
+          <w:sz w:val="22"/>
+          <w:szCs w:val="22"/>
+        </w:rPr>
+        <w:t>MariaDB</w:t>
+      </w:r>
+      <w:proofErr w:type="spellEnd"/>
+      <w:r>
+        <w:rPr>
+          <w:rFonts w:asciiTheme="majorHAnsi" w:hAnsiTheme="majorHAnsi" w:cs="Big Caslon"/>
+          <w:sz w:val="22"/>
+          <w:szCs w:val="22"/>
+        </w:rPr>
+        <w:t xml:space="preserve">, </w:t>
+      </w:r>
+      <w:proofErr w:type="spellStart"/>
+      <w:r>
+        <w:rPr>
+          <w:rFonts w:asciiTheme="majorHAnsi" w:hAnsiTheme="majorHAnsi" w:cs="Big Caslon"/>
+          <w:sz w:val="22"/>
+          <w:szCs w:val="22"/>
+        </w:rPr>
+        <w:t>redis</w:t>
+      </w:r>
+      <w:proofErr w:type="spellEnd"/>
+      <w:r>
+        <w:rPr>
+          <w:rFonts w:asciiTheme="majorHAnsi" w:hAnsiTheme="majorHAnsi" w:cs="Big Caslon"/>
+          <w:sz w:val="22"/>
+          <w:szCs w:val="22"/>
+        </w:rPr>
+        <w:t xml:space="preserve">, </w:t>
+      </w:r>
+      <w:proofErr w:type="spellStart"/>
+      <w:r>
+        <w:rPr>
+          <w:rFonts w:asciiTheme="majorHAnsi" w:hAnsiTheme="majorHAnsi" w:cs="Big Caslon"/>
+          <w:sz w:val="22"/>
+          <w:szCs w:val="22"/>
+        </w:rPr>
+        <w:t>mongodb</w:t>
+      </w:r>
+      <w:proofErr w:type="spellEnd"/>
+      <w:r>
+        <w:rPr>
+          <w:rFonts w:asciiTheme="majorHAnsi" w:hAnsiTheme="majorHAnsi" w:cs="Big Caslon"/>
+          <w:sz w:val="22"/>
+          <w:szCs w:val="22"/>
+        </w:rPr>
+        <w:t xml:space="preserve">, </w:t>
+      </w:r>
+      <w:proofErr w:type="spellStart"/>
+      <w:r>
+        <w:rPr>
+          <w:rFonts w:asciiTheme="majorHAnsi" w:hAnsiTheme="majorHAnsi" w:cs="Big Caslon"/>
+          <w:sz w:val="22"/>
+          <w:szCs w:val="22"/>
+        </w:rPr>
+        <w:t>nfs</w:t>
+      </w:r>
+      <w:proofErr w:type="spellEnd"/>
+      <w:r>
+        <w:rPr>
+          <w:rFonts w:asciiTheme="majorHAnsi" w:hAnsiTheme="majorHAnsi" w:cs="Big Caslon"/>
+          <w:sz w:val="22"/>
+          <w:szCs w:val="22"/>
+        </w:rPr>
+        <w:t xml:space="preserve">, </w:t>
+      </w:r>
+      <w:proofErr w:type="gramStart"/>
+      <w:r>
+        <w:rPr>
+          <w:rFonts w:asciiTheme="majorHAnsi" w:hAnsiTheme="majorHAnsi" w:cs="Big Caslon"/>
+          <w:sz w:val="22"/>
+          <w:szCs w:val="22"/>
+        </w:rPr>
+        <w:t>sw</w:t>
+      </w:r>
+      <w:r>
+        <w:rPr>
+          <w:rFonts w:asciiTheme="majorHAnsi" w:hAnsiTheme="majorHAnsi" w:cs="Big Caslon"/>
+          <w:sz w:val="22"/>
+          <w:szCs w:val="22"/>
+        </w:rPr>
+        <w:t>ift</w:t>
+      </w:r>
+      <w:proofErr w:type="gramEnd"/>
+      <w:r>
+        <w:rPr>
+          <w:rFonts w:asciiTheme="majorHAnsi" w:hAnsiTheme="majorHAnsi" w:cs="Big Caslon"/>
+          <w:sz w:val="22"/>
+          <w:szCs w:val="22"/>
+        </w:rPr>
+        <w:t>/s3</w:t>
+      </w:r>
+    </w:p>
+    <w:p>
+      <w:pPr>
+        <w:rPr>
+          <w:rFonts w:asciiTheme="majorHAnsi" w:hAnsiTheme="majorHAnsi" w:cs="Big Caslon"/>
+          <w:sz w:val="22"/>
+          <w:szCs w:val="22"/>
+        </w:rPr>
+      </w:pPr>
+    </w:p>
+    <w:p>
+      <w:pPr>
+        <w:rPr>
+          <w:rFonts w:asciiTheme="majorHAnsi" w:hAnsiTheme="majorHAnsi" w:cs="Big Caslon"/>
+          <w:sz w:val="22"/>
+          <w:szCs w:val="22"/>
+        </w:rPr>
+      </w:pPr>
+      <w:r>
+        <w:rPr>
+          <w:rFonts w:asciiTheme="majorHAnsi" w:hAnsiTheme="majorHAnsi" w:cs="Big Caslon"/>
+          <w:sz w:val="22"/>
+          <w:szCs w:val="22"/>
+        </w:rPr>
+        <w:t xml:space="preserve">Public Cloud Deployment Targets: </w:t>
+      </w:r>
+      <w:proofErr w:type="spellStart"/>
+      <w:r>
+        <w:rPr>
+          <w:rFonts w:asciiTheme="majorHAnsi" w:hAnsiTheme="majorHAnsi" w:cs="Big Caslon"/>
+          <w:sz w:val="22"/>
+          <w:szCs w:val="22"/>
+        </w:rPr>
+        <w:t>Heroku</w:t>
+      </w:r>
+      <w:proofErr w:type="spellEnd"/>
+      <w:r>
+        <w:rPr>
+          <w:rFonts w:asciiTheme="majorHAnsi" w:hAnsiTheme="majorHAnsi" w:cs="Big Caslon"/>
+          <w:sz w:val="22"/>
+          <w:szCs w:val="22"/>
+        </w:rPr>
+        <w:t>, AWS, D</w:t>
+      </w:r>
+      <w:r>
+        <w:rPr>
+          <w:rFonts w:asciiTheme="majorHAnsi" w:hAnsiTheme="majorHAnsi" w:cs="Big Caslon"/>
+          <w:sz w:val="22"/>
+          <w:szCs w:val="22"/>
+        </w:rPr>
+        <w:t xml:space="preserve">igital Ocean, Google, </w:t>
+      </w:r>
+      <w:proofErr w:type="spellStart"/>
+      <w:r>
+        <w:rPr>
+          <w:rFonts w:asciiTheme="majorHAnsi" w:hAnsiTheme="majorHAnsi" w:cs="Big Caslon"/>
+          <w:sz w:val="22"/>
+          <w:szCs w:val="22"/>
+        </w:rPr>
+        <w:t>OpenShift</w:t>
+      </w:r>
+      <w:proofErr w:type="spellEnd"/>
+    </w:p>
+    <w:p>
+      <w:pPr>
+        <w:rPr>
+          <w:rFonts w:asciiTheme="majorHAnsi" w:hAnsiTheme="majorHAnsi" w:cs="Big Caslon"/>
+          <w:sz w:val="22"/>
+          <w:szCs w:val="22"/>
+        </w:rPr>
+      </w:pPr>
+    </w:p>
+    <w:p>
+      <w:pPr>
+        <w:rPr>
+          <w:rFonts w:asciiTheme="majorHAnsi" w:hAnsiTheme="majorHAnsi" w:cs="Big Caslon"/>
+          <w:sz w:val="22"/>
+          <w:szCs w:val="22"/>
+        </w:rPr>
+      </w:pPr>
+      <w:r>
+        <w:rPr>
+          <w:rFonts w:asciiTheme="majorHAnsi" w:hAnsiTheme="majorHAnsi" w:cs="Big Caslon"/>
+          <w:sz w:val="22"/>
+          <w:szCs w:val="22"/>
+        </w:rPr>
+        <w:t xml:space="preserve">Autonomously Hosted Services: </w:t>
+      </w:r>
+      <w:proofErr w:type="spellStart"/>
+      <w:r>
+        <w:rPr>
+          <w:rFonts w:asciiTheme="majorHAnsi" w:hAnsiTheme="majorHAnsi" w:cs="Big Caslon"/>
+          <w:sz w:val="22"/>
+          <w:szCs w:val="22"/>
+        </w:rPr>
+        <w:t>ntpd</w:t>
+      </w:r>
+      <w:proofErr w:type="spellEnd"/>
+      <w:r>
+        <w:rPr>
+          <w:rFonts w:asciiTheme="majorHAnsi" w:hAnsiTheme="majorHAnsi" w:cs="Big Caslon"/>
+          <w:sz w:val="22"/>
+          <w:szCs w:val="22"/>
+        </w:rPr>
+        <w:t xml:space="preserve">, </w:t>
+      </w:r>
+      <w:proofErr w:type="spellStart"/>
+      <w:r>
+        <w:rPr>
+          <w:rFonts w:asciiTheme="majorHAnsi" w:hAnsiTheme="majorHAnsi" w:cs="Big Caslon"/>
+          <w:sz w:val="22"/>
+          <w:szCs w:val="22"/>
+        </w:rPr>
+        <w:t>ceph</w:t>
+      </w:r>
+      <w:proofErr w:type="spellEnd"/>
+      <w:r>
+        <w:rPr>
+          <w:rFonts w:asciiTheme="majorHAnsi" w:hAnsiTheme="majorHAnsi" w:cs="Big Caslon"/>
+          <w:sz w:val="22"/>
+          <w:szCs w:val="22"/>
+        </w:rPr>
+        <w:t xml:space="preserve">, named, </w:t>
+      </w:r>
+      <w:proofErr w:type="spellStart"/>
+      <w:r>
+        <w:rPr>
+          <w:rFonts w:asciiTheme="majorHAnsi" w:hAnsiTheme="majorHAnsi" w:cs="Big Caslon"/>
+          <w:sz w:val="22"/>
+          <w:szCs w:val="22"/>
+        </w:rPr>
+        <w:t>etcd</w:t>
+      </w:r>
+      <w:proofErr w:type="spellEnd"/>
+      <w:r>
+        <w:rPr>
+          <w:rFonts w:asciiTheme="majorHAnsi" w:hAnsiTheme="majorHAnsi" w:cs="Big Caslon"/>
+          <w:sz w:val="22"/>
+          <w:szCs w:val="22"/>
+        </w:rPr>
+        <w:t xml:space="preserve">, </w:t>
+      </w:r>
+      <w:proofErr w:type="spellStart"/>
+      <w:r>
+        <w:rPr>
+          <w:rFonts w:asciiTheme="majorHAnsi" w:hAnsiTheme="majorHAnsi" w:cs="Big Caslon"/>
+          <w:sz w:val="22"/>
+          <w:szCs w:val="22"/>
+        </w:rPr>
+        <w:t>gitlab</w:t>
+      </w:r>
+      <w:proofErr w:type="spellEnd"/>
+      <w:r>
+        <w:rPr>
+          <w:rFonts w:asciiTheme="majorHAnsi" w:hAnsiTheme="majorHAnsi" w:cs="Big Caslon"/>
+          <w:sz w:val="22"/>
+          <w:szCs w:val="22"/>
+        </w:rPr>
+        <w:t xml:space="preserve">, </w:t>
+      </w:r>
+      <w:proofErr w:type="spellStart"/>
+      <w:r>
+        <w:rPr>
+          <w:rFonts w:asciiTheme="majorHAnsi" w:hAnsiTheme="majorHAnsi" w:cs="Big Caslon"/>
+          <w:sz w:val="22"/>
+          <w:szCs w:val="22"/>
+        </w:rPr>
+        <w:t>ldap</w:t>
+      </w:r>
+      <w:proofErr w:type="spellEnd"/>
+      <w:r>
+        <w:rPr>
+          <w:rFonts w:asciiTheme="majorHAnsi" w:hAnsiTheme="majorHAnsi" w:cs="Big Caslon"/>
+          <w:sz w:val="22"/>
+          <w:szCs w:val="22"/>
+        </w:rPr>
+        <w:t xml:space="preserve">, </w:t>
+      </w:r>
+      <w:proofErr w:type="spellStart"/>
+      <w:r>
+        <w:rPr>
+          <w:rFonts w:asciiTheme="majorHAnsi" w:hAnsiTheme="majorHAnsi" w:cs="Big Caslon"/>
+          <w:sz w:val="22"/>
+          <w:szCs w:val="22"/>
+        </w:rPr>
+        <w:t>nginx</w:t>
+      </w:r>
+      <w:proofErr w:type="spellEnd"/>
+      <w:r>
+        <w:rPr>
+          <w:rFonts w:asciiTheme="majorHAnsi" w:hAnsiTheme="majorHAnsi" w:cs="Big Caslon"/>
+          <w:sz w:val="22"/>
+          <w:szCs w:val="22"/>
+        </w:rPr>
+        <w:t>, https, http2, tls</w:t>
+      </w:r>
       <w:bookmarkStart w:id="0" w:name="_GoBack"/>
       <w:bookmarkEnd w:id="0"/>
       <w:r>
@@ -2508,469 +4269,6 @@
           <w:sz w:val="22"/>
           <w:szCs w:val="22"/>
         </w:rPr>
-        <w:t xml:space="preserve"> </w:t>
-      </w:r>
-      <w:r>
-        <w:rPr>
-          <w:rFonts w:asciiTheme="majorHAnsi" w:hAnsiTheme="majorHAnsi" w:cs="Big Caslon"/>
-          <w:sz w:val="22"/>
-          <w:szCs w:val="22"/>
-        </w:rPr>
-        <w:t xml:space="preserve"> </w:t>
-      </w:r>
-      <w:r>
-        <w:rPr>
-          <w:rFonts w:asciiTheme="majorHAnsi" w:hAnsiTheme="majorHAnsi" w:cs="Big Caslon"/>
-          <w:sz w:val="22"/>
-          <w:szCs w:val="22"/>
-        </w:rPr>
-        <w:t xml:space="preserve">Automated infrastructure provisioning of hosts and clusters to </w:t>
-      </w:r>
-      <w:proofErr w:type="spellStart"/>
-      <w:r>
-        <w:rPr>
-          <w:rFonts w:asciiTheme="majorHAnsi" w:hAnsiTheme="majorHAnsi" w:cs="Big Caslon"/>
-          <w:sz w:val="22"/>
-          <w:szCs w:val="22"/>
-        </w:rPr>
-        <w:t>vms</w:t>
-      </w:r>
-      <w:proofErr w:type="spellEnd"/>
-      <w:r>
-        <w:rPr>
-          <w:rFonts w:asciiTheme="majorHAnsi" w:hAnsiTheme="majorHAnsi" w:cs="Big Caslon"/>
-          <w:sz w:val="22"/>
-          <w:szCs w:val="22"/>
-        </w:rPr>
-        <w:t xml:space="preserve"> and bare metal.</w:t>
-      </w:r>
-      <w:proofErr w:type="gramEnd"/>
-    </w:p>
-    <w:p>
-      <w:pPr>
-        <w:rPr>
-          <w:rFonts w:asciiTheme="majorHAnsi" w:hAnsiTheme="majorHAnsi" w:cs="Big Caslon"/>
-          <w:sz w:val="22"/>
-          <w:szCs w:val="22"/>
-        </w:rPr>
-      </w:pPr>
-      <w:r>
-        <w:rPr>
-          <w:rFonts w:asciiTheme="majorHAnsi" w:hAnsiTheme="majorHAnsi" w:cs="Big Caslon"/>
-          <w:sz w:val="18"/>
-          <w:szCs w:val="22"/>
-        </w:rPr>
-        <w:t xml:space="preserve"> </w:t>
-      </w:r>
-      <w:r>
-        <w:rPr>
-          <w:rFonts w:asciiTheme="majorHAnsi" w:hAnsiTheme="majorHAnsi" w:cs="Big Caslon"/>
-          <w:sz w:val="18"/>
-          <w:szCs w:val="22"/>
-        </w:rPr>
-        <w:t>•</w:t>
-      </w:r>
-      <w:r>
-        <w:rPr>
-          <w:rFonts w:asciiTheme="majorHAnsi" w:hAnsiTheme="majorHAnsi" w:cs="Big Caslon"/>
-          <w:sz w:val="22"/>
-          <w:szCs w:val="22"/>
-        </w:rPr>
-        <w:t xml:space="preserve"> </w:t>
-      </w:r>
-      <w:r>
-        <w:rPr>
-          <w:rFonts w:asciiTheme="majorHAnsi" w:hAnsiTheme="majorHAnsi" w:cs="Big Caslon"/>
-          <w:sz w:val="22"/>
-          <w:szCs w:val="22"/>
-        </w:rPr>
-        <w:t xml:space="preserve"> </w:t>
-      </w:r>
-      <w:r>
-        <w:rPr>
-          <w:rFonts w:asciiTheme="majorHAnsi" w:hAnsiTheme="majorHAnsi" w:cs="Big Caslon"/>
-          <w:sz w:val="22"/>
-          <w:szCs w:val="22"/>
-        </w:rPr>
-        <w:t>Hybrid Cloud</w:t>
-      </w:r>
-      <w:r>
-        <w:rPr>
-          <w:rFonts w:asciiTheme="majorHAnsi" w:hAnsiTheme="majorHAnsi" w:cs="Big Caslon"/>
-          <w:sz w:val="22"/>
-          <w:szCs w:val="22"/>
-        </w:rPr>
-        <w:t xml:space="preserve"> Orchestration Including </w:t>
-      </w:r>
-      <w:proofErr w:type="spellStart"/>
-      <w:r>
-        <w:rPr>
-          <w:rFonts w:asciiTheme="majorHAnsi" w:hAnsiTheme="majorHAnsi" w:cs="Big Caslon"/>
-          <w:sz w:val="22"/>
-          <w:szCs w:val="22"/>
-        </w:rPr>
-        <w:t>Dev</w:t>
-      </w:r>
-      <w:proofErr w:type="spellEnd"/>
-      <w:r>
-        <w:rPr>
-          <w:rFonts w:asciiTheme="majorHAnsi" w:hAnsiTheme="majorHAnsi" w:cs="Big Caslon"/>
-          <w:sz w:val="22"/>
-          <w:szCs w:val="22"/>
-        </w:rPr>
-        <w:t xml:space="preserve"> Workflow, Support and Security Modeling, Testing, Implementations</w:t>
-      </w:r>
-    </w:p>
-    <w:p>
-      <w:pPr>
-        <w:rPr>
-          <w:rFonts w:asciiTheme="majorHAnsi" w:hAnsiTheme="majorHAnsi" w:cs="Big Caslon"/>
-          <w:sz w:val="22"/>
-          <w:szCs w:val="22"/>
-        </w:rPr>
-      </w:pPr>
-      <w:r>
-        <w:rPr>
-          <w:rFonts w:asciiTheme="majorHAnsi" w:hAnsiTheme="majorHAnsi" w:cs="Big Caslon"/>
-          <w:sz w:val="22"/>
-          <w:szCs w:val="22"/>
-        </w:rPr>
-        <w:t xml:space="preserve"> </w:t>
-      </w:r>
-      <w:r>
-        <w:rPr>
-          <w:rFonts w:asciiTheme="majorHAnsi" w:hAnsiTheme="majorHAnsi" w:cs="Big Caslon"/>
-          <w:sz w:val="18"/>
-          <w:szCs w:val="22"/>
-        </w:rPr>
-        <w:t>•</w:t>
-      </w:r>
-      <w:r>
-        <w:rPr>
-          <w:rFonts w:asciiTheme="majorHAnsi" w:hAnsiTheme="majorHAnsi" w:cs="Big Caslon"/>
-          <w:sz w:val="22"/>
-          <w:szCs w:val="22"/>
-        </w:rPr>
-        <w:t xml:space="preserve"> </w:t>
-      </w:r>
-      <w:r>
-        <w:rPr>
-          <w:rFonts w:asciiTheme="majorHAnsi" w:hAnsiTheme="majorHAnsi" w:cs="Big Caslon"/>
-          <w:sz w:val="22"/>
-          <w:szCs w:val="22"/>
-        </w:rPr>
-        <w:t xml:space="preserve"> </w:t>
-      </w:r>
-      <w:proofErr w:type="gramStart"/>
-      <w:r>
-        <w:rPr>
-          <w:rFonts w:asciiTheme="majorHAnsi" w:hAnsiTheme="majorHAnsi" w:cs="Big Caslon"/>
-          <w:sz w:val="22"/>
-          <w:szCs w:val="22"/>
-        </w:rPr>
-        <w:t>Since</w:t>
-      </w:r>
-      <w:proofErr w:type="gramEnd"/>
-      <w:r>
-        <w:rPr>
-          <w:rFonts w:asciiTheme="majorHAnsi" w:hAnsiTheme="majorHAnsi" w:cs="Big Caslon"/>
-          <w:sz w:val="22"/>
-          <w:szCs w:val="22"/>
-        </w:rPr>
-        <w:t xml:space="preserve"> 2010: Software Development Team Platform &amp; Infrastructure </w:t>
-      </w:r>
-      <w:r>
-        <w:rPr>
-          <w:rFonts w:asciiTheme="majorHAnsi" w:hAnsiTheme="majorHAnsi" w:cs="Big Caslon"/>
-          <w:sz w:val="22"/>
-          <w:szCs w:val="22"/>
-        </w:rPr>
-        <w:t xml:space="preserve">Cloud </w:t>
-      </w:r>
-      <w:r>
-        <w:rPr>
-          <w:rFonts w:asciiTheme="majorHAnsi" w:hAnsiTheme="majorHAnsi" w:cs="Big Caslon"/>
-          <w:sz w:val="22"/>
-          <w:szCs w:val="22"/>
-        </w:rPr>
-        <w:t>Operations Support</w:t>
-      </w:r>
-    </w:p>
-    <w:p>
-      <w:pPr>
-        <w:rPr>
-          <w:rFonts w:asciiTheme="majorHAnsi" w:hAnsiTheme="majorHAnsi" w:cs="Big Caslon"/>
-          <w:sz w:val="22"/>
-          <w:szCs w:val="22"/>
-        </w:rPr>
-      </w:pPr>
-      <w:r>
-        <w:rPr>
-          <w:rFonts w:asciiTheme="majorHAnsi" w:hAnsiTheme="majorHAnsi" w:cs="Big Caslon"/>
-          <w:sz w:val="22"/>
-          <w:szCs w:val="22"/>
-        </w:rPr>
-        <w:t xml:space="preserve"> </w:t>
-      </w:r>
-      <w:r>
-        <w:rPr>
-          <w:rFonts w:asciiTheme="majorHAnsi" w:hAnsiTheme="majorHAnsi" w:cs="Big Caslon"/>
-          <w:sz w:val="18"/>
-          <w:szCs w:val="22"/>
-        </w:rPr>
-        <w:t>•</w:t>
-      </w:r>
-      <w:r>
-        <w:rPr>
-          <w:rFonts w:asciiTheme="majorHAnsi" w:hAnsiTheme="majorHAnsi" w:cs="Big Caslon"/>
-          <w:sz w:val="22"/>
-          <w:szCs w:val="22"/>
-        </w:rPr>
-        <w:t xml:space="preserve"> </w:t>
-      </w:r>
-      <w:r>
-        <w:rPr>
-          <w:rFonts w:asciiTheme="majorHAnsi" w:hAnsiTheme="majorHAnsi" w:cs="Big Caslon"/>
-          <w:sz w:val="22"/>
-          <w:szCs w:val="22"/>
-        </w:rPr>
-        <w:t xml:space="preserve"> </w:t>
-      </w:r>
-      <w:proofErr w:type="gramStart"/>
-      <w:r>
-        <w:rPr>
-          <w:rFonts w:asciiTheme="majorHAnsi" w:hAnsiTheme="majorHAnsi" w:cs="Big Caslon"/>
-          <w:sz w:val="22"/>
-          <w:szCs w:val="22"/>
-        </w:rPr>
-        <w:t>Since</w:t>
-      </w:r>
-      <w:proofErr w:type="gramEnd"/>
-      <w:r>
-        <w:rPr>
-          <w:rFonts w:asciiTheme="majorHAnsi" w:hAnsiTheme="majorHAnsi" w:cs="Big Caslon"/>
-          <w:sz w:val="22"/>
-          <w:szCs w:val="22"/>
-        </w:rPr>
-        <w:t xml:space="preserve"> 2005: Web Development Team Software Architect &amp; Engineer &amp; Technical Project Manager</w:t>
-      </w:r>
-    </w:p>
-    <w:p>
-      <w:pPr>
-        <w:rPr>
-          <w:rFonts w:asciiTheme="majorHAnsi" w:hAnsiTheme="majorHAnsi" w:cs="Big Caslon"/>
-          <w:sz w:val="22"/>
-          <w:szCs w:val="22"/>
-        </w:rPr>
-      </w:pPr>
-      <w:r>
-        <w:rPr>
-          <w:rFonts w:asciiTheme="majorHAnsi" w:hAnsiTheme="majorHAnsi" w:cs="Big Caslon"/>
-          <w:sz w:val="22"/>
-          <w:szCs w:val="22"/>
-        </w:rPr>
-        <w:t xml:space="preserve"> </w:t>
-      </w:r>
-      <w:r>
-        <w:rPr>
-          <w:rFonts w:asciiTheme="majorHAnsi" w:hAnsiTheme="majorHAnsi" w:cs="Big Caslon"/>
-          <w:sz w:val="18"/>
-          <w:szCs w:val="22"/>
-        </w:rPr>
-        <w:t>•</w:t>
-      </w:r>
-      <w:r>
-        <w:rPr>
-          <w:rFonts w:asciiTheme="majorHAnsi" w:hAnsiTheme="majorHAnsi" w:cs="Big Caslon"/>
-          <w:sz w:val="18"/>
-          <w:szCs w:val="22"/>
-        </w:rPr>
-        <w:t xml:space="preserve"> </w:t>
-      </w:r>
-      <w:r>
-        <w:rPr>
-          <w:rFonts w:asciiTheme="majorHAnsi" w:hAnsiTheme="majorHAnsi" w:cs="Big Caslon"/>
-          <w:sz w:val="22"/>
-          <w:szCs w:val="22"/>
-        </w:rPr>
-        <w:t xml:space="preserve"> </w:t>
-      </w:r>
-      <w:proofErr w:type="gramStart"/>
-      <w:r>
-        <w:rPr>
-          <w:rFonts w:asciiTheme="majorHAnsi" w:hAnsiTheme="majorHAnsi" w:cs="Big Caslon"/>
-          <w:sz w:val="22"/>
-          <w:szCs w:val="22"/>
-        </w:rPr>
-        <w:t>Since</w:t>
-      </w:r>
-      <w:proofErr w:type="gramEnd"/>
-      <w:r>
-        <w:rPr>
-          <w:rFonts w:asciiTheme="majorHAnsi" w:hAnsiTheme="majorHAnsi" w:cs="Big Caslon"/>
-          <w:sz w:val="22"/>
-          <w:szCs w:val="22"/>
-        </w:rPr>
-        <w:t xml:space="preserve"> 2000: Logical &amp; Physical Database Admin, Designer, Developer &amp; Engineer</w:t>
-      </w:r>
-    </w:p>
-    <w:p>
-      <w:pPr>
-        <w:rPr>
-          <w:rFonts w:asciiTheme="majorHAnsi" w:hAnsiTheme="majorHAnsi" w:cs="Big Caslon"/>
-          <w:sz w:val="22"/>
-          <w:szCs w:val="22"/>
-        </w:rPr>
-      </w:pPr>
-      <w:r>
-        <w:rPr>
-          <w:rFonts w:asciiTheme="majorHAnsi" w:hAnsiTheme="majorHAnsi" w:cs="Big Caslon"/>
-          <w:sz w:val="22"/>
-          <w:szCs w:val="22"/>
-        </w:rPr>
-        <w:t xml:space="preserve"> </w:t>
-      </w:r>
-      <w:r>
-        <w:rPr>
-          <w:rFonts w:asciiTheme="majorHAnsi" w:hAnsiTheme="majorHAnsi" w:cs="Big Caslon"/>
-          <w:sz w:val="18"/>
-          <w:szCs w:val="22"/>
-        </w:rPr>
-        <w:t>•</w:t>
-      </w:r>
-      <w:r>
-        <w:rPr>
-          <w:rFonts w:asciiTheme="majorHAnsi" w:hAnsiTheme="majorHAnsi" w:cs="Big Caslon"/>
-          <w:sz w:val="22"/>
-          <w:szCs w:val="22"/>
-        </w:rPr>
-        <w:t xml:space="preserve"> </w:t>
-      </w:r>
-      <w:r>
-        <w:rPr>
-          <w:rFonts w:asciiTheme="majorHAnsi" w:hAnsiTheme="majorHAnsi" w:cs="Big Caslon"/>
-          <w:sz w:val="22"/>
-          <w:szCs w:val="22"/>
-        </w:rPr>
-        <w:t xml:space="preserve"> </w:t>
-      </w:r>
-      <w:proofErr w:type="gramStart"/>
-      <w:r>
-        <w:rPr>
-          <w:rFonts w:asciiTheme="majorHAnsi" w:hAnsiTheme="majorHAnsi" w:cs="Big Caslon"/>
-          <w:sz w:val="22"/>
-          <w:szCs w:val="22"/>
-        </w:rPr>
-        <w:t>Since</w:t>
-      </w:r>
-      <w:proofErr w:type="gramEnd"/>
-      <w:r>
-        <w:rPr>
-          <w:rFonts w:asciiTheme="majorHAnsi" w:hAnsiTheme="majorHAnsi" w:cs="Big Caslon"/>
-          <w:sz w:val="22"/>
-          <w:szCs w:val="22"/>
-        </w:rPr>
-        <w:t xml:space="preserve"> 1990’s: Unix Network Systems Engi</w:t>
-      </w:r>
-      <w:r>
-        <w:rPr>
-          <w:rFonts w:asciiTheme="majorHAnsi" w:hAnsiTheme="majorHAnsi" w:cs="Big Caslon"/>
-          <w:sz w:val="22"/>
-          <w:szCs w:val="22"/>
-        </w:rPr>
-        <w:t xml:space="preserve">neer &amp; Architect for </w:t>
-      </w:r>
-      <w:r>
-        <w:rPr>
-          <w:rFonts w:asciiTheme="majorHAnsi" w:hAnsiTheme="majorHAnsi" w:cs="Big Caslon"/>
-          <w:sz w:val="22"/>
-          <w:szCs w:val="22"/>
-        </w:rPr>
-        <w:t>Software Dev</w:t>
-      </w:r>
-      <w:r>
-        <w:rPr>
-          <w:rFonts w:asciiTheme="majorHAnsi" w:hAnsiTheme="majorHAnsi" w:cs="Big Caslon"/>
-          <w:sz w:val="22"/>
-          <w:szCs w:val="22"/>
-        </w:rPr>
-        <w:t>elopment</w:t>
-      </w:r>
-      <w:r>
-        <w:rPr>
-          <w:rFonts w:asciiTheme="majorHAnsi" w:hAnsiTheme="majorHAnsi" w:cs="Big Caslon"/>
-          <w:sz w:val="22"/>
-          <w:szCs w:val="22"/>
-        </w:rPr>
-        <w:t xml:space="preserve"> </w:t>
-      </w:r>
-      <w:r>
-        <w:rPr>
-          <w:rFonts w:asciiTheme="majorHAnsi" w:hAnsiTheme="majorHAnsi" w:cs="Big Caslon"/>
-          <w:sz w:val="22"/>
-          <w:szCs w:val="22"/>
-        </w:rPr>
-        <w:t>Team Workf</w:t>
-      </w:r>
-      <w:r>
-        <w:rPr>
-          <w:rFonts w:asciiTheme="majorHAnsi" w:hAnsiTheme="majorHAnsi" w:cs="Big Caslon"/>
-          <w:sz w:val="22"/>
-          <w:szCs w:val="22"/>
-        </w:rPr>
-        <w:t>lows</w:t>
-      </w:r>
-    </w:p>
-    <w:p>
-      <w:pPr>
-        <w:spacing w:line="160" w:lineRule="exact"/>
-        <w:rPr>
-          <w:rFonts w:asciiTheme="majorHAnsi" w:hAnsiTheme="majorHAnsi" w:cs="Big Caslon"/>
-          <w:sz w:val="22"/>
-          <w:szCs w:val="22"/>
-        </w:rPr>
-      </w:pPr>
-    </w:p>
-    <w:p>
-      <w:pPr>
-        <w:rPr>
-          <w:rFonts w:asciiTheme="majorHAnsi" w:hAnsiTheme="majorHAnsi" w:cs="Big Caslon"/>
-          <w:sz w:val="22"/>
-          <w:szCs w:val="22"/>
-        </w:rPr>
-      </w:pPr>
-      <w:r>
-        <w:rPr>
-          <w:rFonts w:asciiTheme="majorHAnsi" w:hAnsiTheme="majorHAnsi" w:cs="Big Caslon"/>
-          <w:sz w:val="22"/>
-          <w:szCs w:val="22"/>
-        </w:rPr>
-        <w:br/>
-      </w:r>
-    </w:p>
-    <w:p>
-      <w:pPr>
-        <w:rPr>
-          <w:rFonts w:asciiTheme="majorHAnsi" w:hAnsiTheme="majorHAnsi" w:cs="Big Caslon"/>
-          <w:sz w:val="22"/>
-          <w:szCs w:val="22"/>
-        </w:rPr>
-      </w:pPr>
-    </w:p>
-    <w:p>
-      <w:pPr>
-        <w:rPr>
-          <w:rFonts w:asciiTheme="majorHAnsi" w:hAnsiTheme="majorHAnsi" w:cs="Big Caslon"/>
-          <w:sz w:val="22"/>
-          <w:szCs w:val="22"/>
-        </w:rPr>
-      </w:pPr>
-      <w:r>
-        <w:rPr>
-          <w:rFonts w:asciiTheme="majorHAnsi" w:hAnsiTheme="majorHAnsi" w:cs="Big Caslon"/>
-          <w:sz w:val="22"/>
-          <w:szCs w:val="22"/>
-        </w:rPr>
         <w:br w:type="page"/>
       </w:r>
     </w:p>
@@ -2988,7 +4286,6 @@
           <w:sz w:val="22"/>
           <w:szCs w:val="22"/>
         </w:rPr>
-        <w:lastRenderedPageBreak/>
         <w:t>Name: Recruiter Facts</w:t>
       </w:r>
     </w:p>

</xml_diff>